<commit_message>
Añado el word actualizado con todos los comandos
</commit_message>
<xml_diff>
--- a/README.docx
+++ b/README.docx
@@ -2,7 +2,1418 @@
 <file path=word/document.xml><?xml version="1.0" encoding="utf-8"?>
 <w:document xmlns:wpc="http://schemas.microsoft.com/office/word/2010/wordprocessingCanvas" xmlns:cx="http://schemas.microsoft.com/office/drawing/2014/chartex" xmlns:cx1="http://schemas.microsoft.com/office/drawing/2015/9/8/chartex" xmlns:cx2="http://schemas.microsoft.com/office/drawing/2015/10/21/chartex" xmlns:cx3="http://schemas.microsoft.com/office/drawing/2016/5/9/chartex" xmlns:cx4="http://schemas.microsoft.com/office/drawing/2016/5/10/chartex" xmlns:cx5="http://schemas.microsoft.com/office/drawing/2016/5/11/chartex" xmlns:cx6="http://schemas.microsoft.com/office/drawing/2016/5/12/chartex" xmlns:cx7="http://schemas.microsoft.com/office/drawing/2016/5/13/chartex" xmlns:cx8="http://schemas.microsoft.com/office/drawing/2016/5/14/chartex" xmlns:mc="http://schemas.openxmlformats.org/markup-compatibility/2006" xmlns:aink="http://schemas.microsoft.com/office/drawing/2016/ink" xmlns:am3d="http://schemas.microsoft.com/office/drawing/2017/model3d" xmlns:o="urn:schemas-microsoft-com:office:office" xmlns:r="http://schemas.openxmlformats.org/officeDocument/2006/relationships" xmlns:m="http://schemas.openxmlformats.org/officeDocument/2006/math" xmlns:v="urn:schemas-microsoft-com:vml" xmlns:wp14="http://schemas.microsoft.com/office/word/2010/wordprocessingDrawing" xmlns:wp="http://schemas.openxmlformats.org/drawingml/2006/wordprocessingDrawing" xmlns:w10="urn:schemas-microsoft-com:office:word" xmlns:w="http://schemas.openxmlformats.org/wordprocessingml/2006/main" xmlns:w14="http://schemas.microsoft.com/office/word/2010/wordml" xmlns:w15="http://schemas.microsoft.com/office/word/2012/wordml" xmlns:w16cex="http://schemas.microsoft.com/office/word/2018/wordml/cex" xmlns:w16cid="http://schemas.microsoft.com/office/word/2016/wordml/cid" xmlns:w16="http://schemas.microsoft.com/office/word/2018/wordml" xmlns:w16sdtdh="http://schemas.microsoft.com/office/word/2020/wordml/sdtdatahash" xmlns:w16se="http://schemas.microsoft.com/office/word/2015/wordml/symex" xmlns:wpg="http://schemas.microsoft.com/office/word/2010/wordprocessingGroup" xmlns:wpi="http://schemas.microsoft.com/office/word/2010/wordprocessingInk" xmlns:wne="http://schemas.microsoft.com/office/word/2006/wordml" xmlns:wps="http://schemas.microsoft.com/office/word/2010/wordprocessingShape" mc:Ignorable="w14 w15 w16se w16cid w16 w16cex w16sdtdh wp14">
   <w:body>
-    <w:p/>
+    <w:p>
+      <w:r>
+        <w:t>Creo el repositorio DAWExamen1</w:t>
+      </w:r>
+      <w:proofErr w:type="gramStart"/>
+      <w:r>
+        <w:t>Eval ,</w:t>
+      </w:r>
+      <w:proofErr w:type="gramEnd"/>
+      <w:r>
+        <w:t>.</w:t>
+      </w:r>
+    </w:p>
+    <w:p/>
+    <w:p>
+      <w:r>
+        <w:t>Clono el repositorio en local</w:t>
+      </w:r>
+    </w:p>
+    <w:p>
+      <w:proofErr w:type="spellStart"/>
+      <w:r>
+        <w:t>Git</w:t>
+      </w:r>
+      <w:proofErr w:type="spellEnd"/>
+      <w:r>
+        <w:t xml:space="preserve"> clone </w:t>
+      </w:r>
+      <w:hyperlink r:id="rId4" w:history="1">
+        <w:r>
+          <w:rPr>
+            <w:rStyle w:val="Hipervnculo"/>
+          </w:rPr>
+          <w:t>https://github.com/matabarras/DAWExamen1Eval.git</w:t>
+        </w:r>
+      </w:hyperlink>
+    </w:p>
+    <w:p/>
+    <w:p>
+      <w:r>
+        <w:t xml:space="preserve">Añado fichero </w:t>
+      </w:r>
+      <w:proofErr w:type="spellStart"/>
+      <w:r>
+        <w:t>readme</w:t>
+      </w:r>
+      <w:proofErr w:type="spellEnd"/>
+      <w:r>
+        <w:t xml:space="preserve"> que contendrá los comandos</w:t>
+      </w:r>
+    </w:p>
+    <w:p>
+      <w:proofErr w:type="spellStart"/>
+      <w:r>
+        <w:t>Git</w:t>
+      </w:r>
+      <w:proofErr w:type="spellEnd"/>
+      <w:r>
+        <w:t xml:space="preserve"> </w:t>
+      </w:r>
+      <w:proofErr w:type="spellStart"/>
+      <w:r>
+        <w:t>add</w:t>
+      </w:r>
+      <w:proofErr w:type="spellEnd"/>
+      <w:r>
+        <w:t xml:space="preserve"> *</w:t>
+      </w:r>
+    </w:p>
+    <w:p>
+      <w:proofErr w:type="spellStart"/>
+      <w:r>
+        <w:t>Git</w:t>
+      </w:r>
+      <w:proofErr w:type="spellEnd"/>
+      <w:r>
+        <w:t xml:space="preserve"> </w:t>
+      </w:r>
+      <w:proofErr w:type="spellStart"/>
+      <w:r>
+        <w:t>commit</w:t>
+      </w:r>
+      <w:proofErr w:type="spellEnd"/>
+      <w:r>
+        <w:t xml:space="preserve"> -m “Añado fichero README que contendrá los comandos”</w:t>
+      </w:r>
+    </w:p>
+    <w:p/>
+    <w:p>
+      <w:proofErr w:type="spellStart"/>
+      <w:r>
+        <w:t>Git</w:t>
+      </w:r>
+      <w:proofErr w:type="spellEnd"/>
+      <w:r>
+        <w:t xml:space="preserve"> </w:t>
+      </w:r>
+      <w:proofErr w:type="spellStart"/>
+      <w:r>
+        <w:t>push</w:t>
+      </w:r>
+      <w:proofErr w:type="spellEnd"/>
+      <w:r>
+        <w:t xml:space="preserve"> </w:t>
+      </w:r>
+      <w:proofErr w:type="spellStart"/>
+      <w:r>
+        <w:t>origin</w:t>
+      </w:r>
+      <w:proofErr w:type="spellEnd"/>
+      <w:r>
+        <w:t xml:space="preserve"> </w:t>
+      </w:r>
+      <w:proofErr w:type="gramStart"/>
+      <w:r>
+        <w:t>master</w:t>
+      </w:r>
+      <w:proofErr w:type="gramEnd"/>
+    </w:p>
+    <w:p>
+      <w:r>
+        <w:rPr>
+          <w:noProof/>
+        </w:rPr>
+        <w:drawing>
+          <wp:inline distT="0" distB="0" distL="0" distR="0" wp14:anchorId="458FE2C8" wp14:editId="0808C78A">
+            <wp:extent cx="5400040" cy="3016250"/>
+            <wp:effectExtent l="0" t="0" r="0" b="6350"/>
+            <wp:docPr id="1" name="Imagen 1" descr="Texto&#10;&#10;Descripción generada automáticamente"/>
+            <wp:cNvGraphicFramePr>
+              <a:graphicFrameLocks xmlns:a="http://schemas.openxmlformats.org/drawingml/2006/main" noChangeAspect="1"/>
+            </wp:cNvGraphicFramePr>
+            <a:graphic xmlns:a="http://schemas.openxmlformats.org/drawingml/2006/main">
+              <a:graphicData uri="http://schemas.openxmlformats.org/drawingml/2006/picture">
+                <pic:pic xmlns:pic="http://schemas.openxmlformats.org/drawingml/2006/picture">
+                  <pic:nvPicPr>
+                    <pic:cNvPr id="1" name="Imagen 1" descr="Texto&#10;&#10;Descripción generada automáticamente"/>
+                    <pic:cNvPicPr/>
+                  </pic:nvPicPr>
+                  <pic:blipFill>
+                    <a:blip r:embed="rId5" cstate="print">
+                      <a:extLst>
+                        <a:ext uri="{28A0092B-C50C-407E-A947-70E740481C1C}">
+                          <a14:useLocalDpi xmlns:a14="http://schemas.microsoft.com/office/drawing/2010/main" val="0"/>
+                        </a:ext>
+                      </a:extLst>
+                    </a:blip>
+                    <a:stretch>
+                      <a:fillRect/>
+                    </a:stretch>
+                  </pic:blipFill>
+                  <pic:spPr>
+                    <a:xfrm>
+                      <a:off x="0" y="0"/>
+                      <a:ext cx="5400040" cy="3016250"/>
+                    </a:xfrm>
+                    <a:prstGeom prst="rect">
+                      <a:avLst/>
+                    </a:prstGeom>
+                  </pic:spPr>
+                </pic:pic>
+              </a:graphicData>
+            </a:graphic>
+          </wp:inline>
+        </w:drawing>
+      </w:r>
+    </w:p>
+    <w:p/>
+    <w:p/>
+    <w:p>
+      <w:r>
+        <w:t xml:space="preserve">He creado el </w:t>
+      </w:r>
+      <w:proofErr w:type="gramStart"/>
+      <w:r>
+        <w:t>archivo .</w:t>
+      </w:r>
+      <w:proofErr w:type="spellStart"/>
+      <w:r>
+        <w:t>gitignore</w:t>
+      </w:r>
+      <w:proofErr w:type="spellEnd"/>
+      <w:proofErr w:type="gramEnd"/>
+      <w:r>
+        <w:t xml:space="preserve"> he puesto para ignorar el archivo y la carpeta.</w:t>
+      </w:r>
+    </w:p>
+    <w:p>
+      <w:r>
+        <w:t xml:space="preserve">Posteriormente he agregado </w:t>
+      </w:r>
+      <w:proofErr w:type="spellStart"/>
+      <w:r>
+        <w:t>git</w:t>
+      </w:r>
+      <w:proofErr w:type="spellEnd"/>
+      <w:r>
+        <w:t xml:space="preserve"> </w:t>
+      </w:r>
+      <w:proofErr w:type="spellStart"/>
+      <w:proofErr w:type="gramStart"/>
+      <w:r>
+        <w:t>add</w:t>
+      </w:r>
+      <w:proofErr w:type="spellEnd"/>
+      <w:r>
+        <w:t xml:space="preserve"> .</w:t>
+      </w:r>
+      <w:proofErr w:type="spellStart"/>
+      <w:r>
+        <w:t>gitignore</w:t>
+      </w:r>
+      <w:proofErr w:type="spellEnd"/>
+      <w:proofErr w:type="gramEnd"/>
+      <w:r>
+        <w:t xml:space="preserve"> y he realizado un </w:t>
+      </w:r>
+      <w:proofErr w:type="spellStart"/>
+      <w:r>
+        <w:t>commit</w:t>
+      </w:r>
+      <w:proofErr w:type="spellEnd"/>
+      <w:r>
+        <w:t xml:space="preserve"> del mismo.</w:t>
+      </w:r>
+    </w:p>
+    <w:p/>
+    <w:p>
+      <w:r>
+        <w:rPr>
+          <w:noProof/>
+        </w:rPr>
+        <w:drawing>
+          <wp:inline distT="0" distB="0" distL="0" distR="0" wp14:anchorId="2D4224C3" wp14:editId="7C83EF8F">
+            <wp:extent cx="5400040" cy="2943225"/>
+            <wp:effectExtent l="0" t="0" r="0" b="3175"/>
+            <wp:docPr id="2" name="Imagen 2" descr="Captura de pantalla de computadora&#10;&#10;Descripción generada automáticamente"/>
+            <wp:cNvGraphicFramePr>
+              <a:graphicFrameLocks xmlns:a="http://schemas.openxmlformats.org/drawingml/2006/main" noChangeAspect="1"/>
+            </wp:cNvGraphicFramePr>
+            <a:graphic xmlns:a="http://schemas.openxmlformats.org/drawingml/2006/main">
+              <a:graphicData uri="http://schemas.openxmlformats.org/drawingml/2006/picture">
+                <pic:pic xmlns:pic="http://schemas.openxmlformats.org/drawingml/2006/picture">
+                  <pic:nvPicPr>
+                    <pic:cNvPr id="2" name="Imagen 2" descr="Captura de pantalla de computadora&#10;&#10;Descripción generada automáticamente"/>
+                    <pic:cNvPicPr/>
+                  </pic:nvPicPr>
+                  <pic:blipFill>
+                    <a:blip r:embed="rId6" cstate="print">
+                      <a:extLst>
+                        <a:ext uri="{28A0092B-C50C-407E-A947-70E740481C1C}">
+                          <a14:useLocalDpi xmlns:a14="http://schemas.microsoft.com/office/drawing/2010/main" val="0"/>
+                        </a:ext>
+                      </a:extLst>
+                    </a:blip>
+                    <a:stretch>
+                      <a:fillRect/>
+                    </a:stretch>
+                  </pic:blipFill>
+                  <pic:spPr>
+                    <a:xfrm>
+                      <a:off x="0" y="0"/>
+                      <a:ext cx="5400040" cy="2943225"/>
+                    </a:xfrm>
+                    <a:prstGeom prst="rect">
+                      <a:avLst/>
+                    </a:prstGeom>
+                  </pic:spPr>
+                </pic:pic>
+              </a:graphicData>
+            </a:graphic>
+          </wp:inline>
+        </w:drawing>
+      </w:r>
+    </w:p>
+    <w:p>
+      <w:r>
+        <w:lastRenderedPageBreak/>
+        <w:t xml:space="preserve">Creo el </w:t>
+      </w:r>
+      <w:proofErr w:type="gramStart"/>
+      <w:r>
+        <w:t>fichero  1.txt</w:t>
+      </w:r>
+      <w:proofErr w:type="gramEnd"/>
+      <w:r>
+        <w:t xml:space="preserve"> uso los comandos</w:t>
+      </w:r>
+    </w:p>
+    <w:p>
+      <w:proofErr w:type="spellStart"/>
+      <w:r>
+        <w:t>Git</w:t>
+      </w:r>
+      <w:proofErr w:type="spellEnd"/>
+      <w:r>
+        <w:t xml:space="preserve"> </w:t>
+      </w:r>
+      <w:proofErr w:type="spellStart"/>
+      <w:r>
+        <w:t>add</w:t>
+      </w:r>
+      <w:proofErr w:type="spellEnd"/>
+      <w:r>
+        <w:t xml:space="preserve"> *</w:t>
+      </w:r>
+    </w:p>
+    <w:p>
+      <w:proofErr w:type="spellStart"/>
+      <w:r>
+        <w:t>git</w:t>
+      </w:r>
+      <w:proofErr w:type="spellEnd"/>
+      <w:r>
+        <w:t xml:space="preserve"> </w:t>
+      </w:r>
+      <w:proofErr w:type="spellStart"/>
+      <w:r>
+        <w:t>commit</w:t>
+      </w:r>
+      <w:proofErr w:type="spellEnd"/>
+      <w:r>
+        <w:t xml:space="preserve"> -m "Añado el fichero 1.txt donde figura el </w:t>
+      </w:r>
+      <w:proofErr w:type="spellStart"/>
+      <w:r>
+        <w:t>dni</w:t>
+      </w:r>
+      <w:proofErr w:type="spellEnd"/>
+      <w:r>
+        <w:t>"</w:t>
+      </w:r>
+    </w:p>
+    <w:p/>
+    <w:p>
+      <w:r>
+        <w:t xml:space="preserve">Ahora creo el </w:t>
+      </w:r>
+      <w:proofErr w:type="spellStart"/>
+      <w:r>
+        <w:t>tag</w:t>
+      </w:r>
+      <w:proofErr w:type="spellEnd"/>
+    </w:p>
+    <w:p>
+      <w:proofErr w:type="spellStart"/>
+      <w:r>
+        <w:t>git</w:t>
+      </w:r>
+      <w:proofErr w:type="spellEnd"/>
+      <w:r>
+        <w:t xml:space="preserve"> </w:t>
+      </w:r>
+      <w:proofErr w:type="spellStart"/>
+      <w:r>
+        <w:t>tag</w:t>
+      </w:r>
+      <w:proofErr w:type="spellEnd"/>
+      <w:r>
+        <w:t xml:space="preserve"> v1 -m "Primera versión"</w:t>
+      </w:r>
+    </w:p>
+    <w:p/>
+    <w:p>
+      <w:r>
+        <w:t xml:space="preserve">y Subo el repositorio junto el </w:t>
+      </w:r>
+      <w:proofErr w:type="spellStart"/>
+      <w:r>
+        <w:t>tag</w:t>
+      </w:r>
+      <w:proofErr w:type="spellEnd"/>
+    </w:p>
+    <w:p>
+      <w:proofErr w:type="spellStart"/>
+      <w:r>
+        <w:t>git</w:t>
+      </w:r>
+      <w:proofErr w:type="spellEnd"/>
+      <w:r>
+        <w:t xml:space="preserve"> </w:t>
+      </w:r>
+      <w:proofErr w:type="spellStart"/>
+      <w:r>
+        <w:t>push</w:t>
+      </w:r>
+      <w:proofErr w:type="spellEnd"/>
+      <w:r>
+        <w:t xml:space="preserve"> </w:t>
+      </w:r>
+      <w:proofErr w:type="spellStart"/>
+      <w:r>
+        <w:t>origin</w:t>
+      </w:r>
+      <w:proofErr w:type="spellEnd"/>
+      <w:r>
+        <w:t xml:space="preserve"> </w:t>
+      </w:r>
+      <w:proofErr w:type="gramStart"/>
+      <w:r>
+        <w:t>master</w:t>
+      </w:r>
+      <w:proofErr w:type="gramEnd"/>
+      <w:r>
+        <w:t xml:space="preserve"> v1</w:t>
+      </w:r>
+    </w:p>
+    <w:p/>
+    <w:p>
+      <w:r>
+        <w:rPr>
+          <w:noProof/>
+        </w:rPr>
+        <w:drawing>
+          <wp:inline distT="0" distB="0" distL="0" distR="0" wp14:anchorId="1636CE34" wp14:editId="38F51E0E">
+            <wp:extent cx="5400040" cy="3048000"/>
+            <wp:effectExtent l="0" t="0" r="0" b="0"/>
+            <wp:docPr id="3" name="Imagen 3" descr="Texto&#10;&#10;Descripción generada automáticamente"/>
+            <wp:cNvGraphicFramePr>
+              <a:graphicFrameLocks xmlns:a="http://schemas.openxmlformats.org/drawingml/2006/main" noChangeAspect="1"/>
+            </wp:cNvGraphicFramePr>
+            <a:graphic xmlns:a="http://schemas.openxmlformats.org/drawingml/2006/main">
+              <a:graphicData uri="http://schemas.openxmlformats.org/drawingml/2006/picture">
+                <pic:pic xmlns:pic="http://schemas.openxmlformats.org/drawingml/2006/picture">
+                  <pic:nvPicPr>
+                    <pic:cNvPr id="3" name="Imagen 3" descr="Texto&#10;&#10;Descripción generada automáticamente"/>
+                    <pic:cNvPicPr/>
+                  </pic:nvPicPr>
+                  <pic:blipFill>
+                    <a:blip r:embed="rId7" cstate="print">
+                      <a:extLst>
+                        <a:ext uri="{28A0092B-C50C-407E-A947-70E740481C1C}">
+                          <a14:useLocalDpi xmlns:a14="http://schemas.microsoft.com/office/drawing/2010/main" val="0"/>
+                        </a:ext>
+                      </a:extLst>
+                    </a:blip>
+                    <a:stretch>
+                      <a:fillRect/>
+                    </a:stretch>
+                  </pic:blipFill>
+                  <pic:spPr>
+                    <a:xfrm>
+                      <a:off x="0" y="0"/>
+                      <a:ext cx="5400040" cy="3048000"/>
+                    </a:xfrm>
+                    <a:prstGeom prst="rect">
+                      <a:avLst/>
+                    </a:prstGeom>
+                  </pic:spPr>
+                </pic:pic>
+              </a:graphicData>
+            </a:graphic>
+          </wp:inline>
+        </w:drawing>
+      </w:r>
+    </w:p>
+    <w:p/>
+    <w:p/>
+    <w:p/>
+    <w:p>
+      <w:r>
+        <w:br w:type="page"/>
+      </w:r>
+    </w:p>
+    <w:p>
+      <w:pPr>
+        <w:pStyle w:val="Ttulo1"/>
+      </w:pPr>
+      <w:r>
+        <w:lastRenderedPageBreak/>
+        <w:t>Ejercicio 2</w:t>
+      </w:r>
+    </w:p>
+    <w:p>
+      <w:proofErr w:type="spellStart"/>
+      <w:r>
+        <w:t>Git</w:t>
+      </w:r>
+      <w:proofErr w:type="spellEnd"/>
+      <w:r>
+        <w:t xml:space="preserve"> </w:t>
+      </w:r>
+      <w:proofErr w:type="spellStart"/>
+      <w:r>
+        <w:t>branch</w:t>
+      </w:r>
+      <w:proofErr w:type="spellEnd"/>
+      <w:r>
+        <w:t xml:space="preserve"> v0.2</w:t>
+      </w:r>
+    </w:p>
+    <w:p>
+      <w:proofErr w:type="spellStart"/>
+      <w:r>
+        <w:t>Git</w:t>
+      </w:r>
+      <w:proofErr w:type="spellEnd"/>
+      <w:r>
+        <w:t xml:space="preserve"> </w:t>
+      </w:r>
+      <w:proofErr w:type="spellStart"/>
+      <w:r>
+        <w:t>checkout</w:t>
+      </w:r>
+      <w:proofErr w:type="spellEnd"/>
+      <w:r>
+        <w:t xml:space="preserve"> v0.2</w:t>
+      </w:r>
+    </w:p>
+    <w:p>
+      <w:proofErr w:type="spellStart"/>
+      <w:r>
+        <w:t>Git</w:t>
+      </w:r>
+      <w:proofErr w:type="spellEnd"/>
+      <w:r>
+        <w:t xml:space="preserve"> </w:t>
+      </w:r>
+      <w:proofErr w:type="spellStart"/>
+      <w:r>
+        <w:t>add</w:t>
+      </w:r>
+      <w:proofErr w:type="spellEnd"/>
+      <w:r>
+        <w:t xml:space="preserve"> *</w:t>
+      </w:r>
+    </w:p>
+    <w:p>
+      <w:proofErr w:type="spellStart"/>
+      <w:r>
+        <w:t>git</w:t>
+      </w:r>
+      <w:proofErr w:type="spellEnd"/>
+      <w:r>
+        <w:t xml:space="preserve"> </w:t>
+      </w:r>
+      <w:proofErr w:type="spellStart"/>
+      <w:r>
+        <w:t>commit</w:t>
+      </w:r>
+      <w:proofErr w:type="spellEnd"/>
+      <w:r>
+        <w:t xml:space="preserve"> -m "Añado archivo 2.txt en la rama v0.2"</w:t>
+      </w:r>
+    </w:p>
+    <w:p/>
+    <w:p>
+      <w:proofErr w:type="spellStart"/>
+      <w:r>
+        <w:t>git</w:t>
+      </w:r>
+      <w:proofErr w:type="spellEnd"/>
+      <w:r>
+        <w:t xml:space="preserve"> </w:t>
+      </w:r>
+      <w:proofErr w:type="spellStart"/>
+      <w:r>
+        <w:t>checkout</w:t>
+      </w:r>
+      <w:proofErr w:type="spellEnd"/>
+      <w:r>
+        <w:t xml:space="preserve"> </w:t>
+      </w:r>
+      <w:proofErr w:type="gramStart"/>
+      <w:r>
+        <w:t>master</w:t>
+      </w:r>
+      <w:proofErr w:type="gramEnd"/>
+    </w:p>
+    <w:p>
+      <w:proofErr w:type="spellStart"/>
+      <w:r>
+        <w:t>git</w:t>
+      </w:r>
+      <w:proofErr w:type="spellEnd"/>
+      <w:r>
+        <w:t xml:space="preserve"> </w:t>
+      </w:r>
+      <w:proofErr w:type="spellStart"/>
+      <w:r>
+        <w:t>merge</w:t>
+      </w:r>
+      <w:proofErr w:type="spellEnd"/>
+      <w:r>
+        <w:t xml:space="preserve"> v0.2</w:t>
+      </w:r>
+    </w:p>
+    <w:p>
+      <w:r>
+        <w:rPr>
+          <w:noProof/>
+        </w:rPr>
+        <w:drawing>
+          <wp:inline distT="0" distB="0" distL="0" distR="0" wp14:anchorId="253CE39F" wp14:editId="108EFB50">
+            <wp:extent cx="5400040" cy="3041650"/>
+            <wp:effectExtent l="0" t="0" r="0" b="6350"/>
+            <wp:docPr id="4" name="Imagen 4" descr="Texto&#10;&#10;Descripción generada automáticamente"/>
+            <wp:cNvGraphicFramePr>
+              <a:graphicFrameLocks xmlns:a="http://schemas.openxmlformats.org/drawingml/2006/main" noChangeAspect="1"/>
+            </wp:cNvGraphicFramePr>
+            <a:graphic xmlns:a="http://schemas.openxmlformats.org/drawingml/2006/main">
+              <a:graphicData uri="http://schemas.openxmlformats.org/drawingml/2006/picture">
+                <pic:pic xmlns:pic="http://schemas.openxmlformats.org/drawingml/2006/picture">
+                  <pic:nvPicPr>
+                    <pic:cNvPr id="4" name="Imagen 4" descr="Texto&#10;&#10;Descripción generada automáticamente"/>
+                    <pic:cNvPicPr/>
+                  </pic:nvPicPr>
+                  <pic:blipFill>
+                    <a:blip r:embed="rId8" cstate="print">
+                      <a:extLst>
+                        <a:ext uri="{28A0092B-C50C-407E-A947-70E740481C1C}">
+                          <a14:useLocalDpi xmlns:a14="http://schemas.microsoft.com/office/drawing/2010/main" val="0"/>
+                        </a:ext>
+                      </a:extLst>
+                    </a:blip>
+                    <a:stretch>
+                      <a:fillRect/>
+                    </a:stretch>
+                  </pic:blipFill>
+                  <pic:spPr>
+                    <a:xfrm>
+                      <a:off x="0" y="0"/>
+                      <a:ext cx="5400040" cy="3041650"/>
+                    </a:xfrm>
+                    <a:prstGeom prst="rect">
+                      <a:avLst/>
+                    </a:prstGeom>
+                  </pic:spPr>
+                </pic:pic>
+              </a:graphicData>
+            </a:graphic>
+          </wp:inline>
+        </w:drawing>
+      </w:r>
+    </w:p>
+    <w:p/>
+    <w:p/>
+    <w:p>
+      <w:pPr>
+        <w:rPr>
+          <w:rFonts w:asciiTheme="majorHAnsi" w:eastAsiaTheme="majorEastAsia" w:hAnsiTheme="majorHAnsi" w:cstheme="majorBidi"/>
+          <w:color w:val="2F5496" w:themeColor="accent1" w:themeShade="BF"/>
+          <w:sz w:val="32"/>
+          <w:szCs w:val="32"/>
+        </w:rPr>
+      </w:pPr>
+      <w:r>
+        <w:br w:type="page"/>
+      </w:r>
+    </w:p>
+    <w:p>
+      <w:pPr>
+        <w:pStyle w:val="Ttulo1"/>
+      </w:pPr>
+      <w:r>
+        <w:lastRenderedPageBreak/>
+        <w:t>Ejercicio 3</w:t>
+      </w:r>
+    </w:p>
+    <w:p/>
+    <w:p>
+      <w:proofErr w:type="spellStart"/>
+      <w:r>
+        <w:t>Git</w:t>
+      </w:r>
+      <w:proofErr w:type="spellEnd"/>
+      <w:r>
+        <w:t xml:space="preserve"> </w:t>
+      </w:r>
+      <w:proofErr w:type="spellStart"/>
+      <w:r>
+        <w:t>add</w:t>
+      </w:r>
+      <w:proofErr w:type="spellEnd"/>
+      <w:r>
+        <w:t xml:space="preserve"> *</w:t>
+      </w:r>
+    </w:p>
+    <w:p>
+      <w:proofErr w:type="spellStart"/>
+      <w:r>
+        <w:t>git</w:t>
+      </w:r>
+      <w:proofErr w:type="spellEnd"/>
+      <w:r>
+        <w:t xml:space="preserve"> </w:t>
+      </w:r>
+      <w:proofErr w:type="spellStart"/>
+      <w:r>
+        <w:t>commit</w:t>
+      </w:r>
+      <w:proofErr w:type="spellEnd"/>
+      <w:r>
+        <w:t xml:space="preserve"> -m "Añado la palabra Hola en fichero 1</w:t>
+      </w:r>
+      <w:r>
+        <w:t>”</w:t>
+      </w:r>
+    </w:p>
+    <w:p/>
+    <w:p/>
+    <w:p>
+      <w:r>
+        <w:rPr>
+          <w:noProof/>
+        </w:rPr>
+        <w:drawing>
+          <wp:inline distT="0" distB="0" distL="0" distR="0" wp14:anchorId="5B16C89B" wp14:editId="7DAE08A6">
+            <wp:extent cx="6013602" cy="3286125"/>
+            <wp:effectExtent l="0" t="0" r="6350" b="3175"/>
+            <wp:docPr id="5" name="Imagen 5" descr="Texto&#10;&#10;Descripción generada automáticamente"/>
+            <wp:cNvGraphicFramePr>
+              <a:graphicFrameLocks xmlns:a="http://schemas.openxmlformats.org/drawingml/2006/main" noChangeAspect="1"/>
+            </wp:cNvGraphicFramePr>
+            <a:graphic xmlns:a="http://schemas.openxmlformats.org/drawingml/2006/main">
+              <a:graphicData uri="http://schemas.openxmlformats.org/drawingml/2006/picture">
+                <pic:pic xmlns:pic="http://schemas.openxmlformats.org/drawingml/2006/picture">
+                  <pic:nvPicPr>
+                    <pic:cNvPr id="5" name="Imagen 5" descr="Texto&#10;&#10;Descripción generada automáticamente"/>
+                    <pic:cNvPicPr/>
+                  </pic:nvPicPr>
+                  <pic:blipFill>
+                    <a:blip r:embed="rId9" cstate="print">
+                      <a:extLst>
+                        <a:ext uri="{28A0092B-C50C-407E-A947-70E740481C1C}">
+                          <a14:useLocalDpi xmlns:a14="http://schemas.microsoft.com/office/drawing/2010/main" val="0"/>
+                        </a:ext>
+                      </a:extLst>
+                    </a:blip>
+                    <a:stretch>
+                      <a:fillRect/>
+                    </a:stretch>
+                  </pic:blipFill>
+                  <pic:spPr>
+                    <a:xfrm>
+                      <a:off x="0" y="0"/>
+                      <a:ext cx="6031699" cy="3296014"/>
+                    </a:xfrm>
+                    <a:prstGeom prst="rect">
+                      <a:avLst/>
+                    </a:prstGeom>
+                  </pic:spPr>
+                </pic:pic>
+              </a:graphicData>
+            </a:graphic>
+          </wp:inline>
+        </w:drawing>
+      </w:r>
+    </w:p>
+    <w:p/>
+    <w:p>
+      <w:proofErr w:type="spellStart"/>
+      <w:r>
+        <w:t>Git</w:t>
+      </w:r>
+      <w:proofErr w:type="spellEnd"/>
+      <w:r>
+        <w:t xml:space="preserve"> </w:t>
+      </w:r>
+      <w:proofErr w:type="spellStart"/>
+      <w:r>
+        <w:t>checkout</w:t>
+      </w:r>
+      <w:proofErr w:type="spellEnd"/>
+      <w:r>
+        <w:t xml:space="preserve"> v0.2</w:t>
+      </w:r>
+    </w:p>
+    <w:p>
+      <w:r>
+        <w:t>Cambio el contenido de Hola por Adiós</w:t>
+      </w:r>
+    </w:p>
+    <w:p>
+      <w:r>
+        <w:rPr>
+          <w:noProof/>
+        </w:rPr>
+        <w:drawing>
+          <wp:inline distT="0" distB="0" distL="0" distR="0" wp14:anchorId="4747963D" wp14:editId="4DAAD9EC">
+            <wp:extent cx="5400040" cy="3034665"/>
+            <wp:effectExtent l="0" t="0" r="0" b="635"/>
+            <wp:docPr id="6" name="Imagen 6" descr="Texto&#10;&#10;Descripción generada automáticamente"/>
+            <wp:cNvGraphicFramePr>
+              <a:graphicFrameLocks xmlns:a="http://schemas.openxmlformats.org/drawingml/2006/main" noChangeAspect="1"/>
+            </wp:cNvGraphicFramePr>
+            <a:graphic xmlns:a="http://schemas.openxmlformats.org/drawingml/2006/main">
+              <a:graphicData uri="http://schemas.openxmlformats.org/drawingml/2006/picture">
+                <pic:pic xmlns:pic="http://schemas.openxmlformats.org/drawingml/2006/picture">
+                  <pic:nvPicPr>
+                    <pic:cNvPr id="6" name="Imagen 6" descr="Texto&#10;&#10;Descripción generada automáticamente"/>
+                    <pic:cNvPicPr/>
+                  </pic:nvPicPr>
+                  <pic:blipFill>
+                    <a:blip r:embed="rId10" cstate="print">
+                      <a:extLst>
+                        <a:ext uri="{28A0092B-C50C-407E-A947-70E740481C1C}">
+                          <a14:useLocalDpi xmlns:a14="http://schemas.microsoft.com/office/drawing/2010/main" val="0"/>
+                        </a:ext>
+                      </a:extLst>
+                    </a:blip>
+                    <a:stretch>
+                      <a:fillRect/>
+                    </a:stretch>
+                  </pic:blipFill>
+                  <pic:spPr>
+                    <a:xfrm>
+                      <a:off x="0" y="0"/>
+                      <a:ext cx="5400040" cy="3034665"/>
+                    </a:xfrm>
+                    <a:prstGeom prst="rect">
+                      <a:avLst/>
+                    </a:prstGeom>
+                  </pic:spPr>
+                </pic:pic>
+              </a:graphicData>
+            </a:graphic>
+          </wp:inline>
+        </w:drawing>
+      </w:r>
+    </w:p>
+    <w:p>
+      <w:r>
+        <w:br w:type="page"/>
+      </w:r>
+    </w:p>
+    <w:p>
+      <w:r>
+        <w:lastRenderedPageBreak/>
+        <w:t xml:space="preserve">Me </w:t>
+      </w:r>
+      <w:proofErr w:type="spellStart"/>
+      <w:r>
+        <w:t>situo</w:t>
+      </w:r>
+      <w:proofErr w:type="spellEnd"/>
+      <w:r>
+        <w:t xml:space="preserve"> en la rama </w:t>
+      </w:r>
+      <w:proofErr w:type="gramStart"/>
+      <w:r>
+        <w:t>master</w:t>
+      </w:r>
+      <w:proofErr w:type="gramEnd"/>
+    </w:p>
+    <w:p>
+      <w:proofErr w:type="spellStart"/>
+      <w:r>
+        <w:t>Git</w:t>
+      </w:r>
+      <w:proofErr w:type="spellEnd"/>
+      <w:r>
+        <w:t xml:space="preserve"> </w:t>
+      </w:r>
+      <w:proofErr w:type="spellStart"/>
+      <w:r>
+        <w:t>checkout</w:t>
+      </w:r>
+      <w:proofErr w:type="spellEnd"/>
+      <w:r>
+        <w:t xml:space="preserve"> </w:t>
+      </w:r>
+      <w:proofErr w:type="gramStart"/>
+      <w:r>
+        <w:t>master</w:t>
+      </w:r>
+      <w:proofErr w:type="gramEnd"/>
+    </w:p>
+    <w:p/>
+    <w:p>
+      <w:r>
+        <w:t xml:space="preserve">Realizo un </w:t>
+      </w:r>
+      <w:proofErr w:type="spellStart"/>
+      <w:r>
+        <w:t>merge</w:t>
+      </w:r>
+      <w:proofErr w:type="spellEnd"/>
+      <w:r>
+        <w:t xml:space="preserve"> y me da conflicto</w:t>
+      </w:r>
+    </w:p>
+    <w:p>
+      <w:proofErr w:type="spellStart"/>
+      <w:r>
+        <w:t>Git</w:t>
+      </w:r>
+      <w:proofErr w:type="spellEnd"/>
+      <w:r>
+        <w:t xml:space="preserve"> </w:t>
+      </w:r>
+      <w:proofErr w:type="spellStart"/>
+      <w:proofErr w:type="gramStart"/>
+      <w:r>
+        <w:t>merge</w:t>
+      </w:r>
+      <w:proofErr w:type="spellEnd"/>
+      <w:r>
+        <w:t xml:space="preserve">  master</w:t>
+      </w:r>
+      <w:proofErr w:type="gramEnd"/>
+      <w:r>
+        <w:t xml:space="preserve"> v0.2</w:t>
+      </w:r>
+    </w:p>
+    <w:p/>
+    <w:p>
+      <w:r>
+        <w:rPr>
+          <w:noProof/>
+        </w:rPr>
+        <w:drawing>
+          <wp:inline distT="0" distB="0" distL="0" distR="0" wp14:anchorId="5FD80590" wp14:editId="2B71AF1B">
+            <wp:extent cx="5400040" cy="3044190"/>
+            <wp:effectExtent l="0" t="0" r="0" b="3810"/>
+            <wp:docPr id="7" name="Imagen 7" descr="Interfaz de usuario gráfica, Texto&#10;&#10;Descripción generada automáticamente"/>
+            <wp:cNvGraphicFramePr>
+              <a:graphicFrameLocks xmlns:a="http://schemas.openxmlformats.org/drawingml/2006/main" noChangeAspect="1"/>
+            </wp:cNvGraphicFramePr>
+            <a:graphic xmlns:a="http://schemas.openxmlformats.org/drawingml/2006/main">
+              <a:graphicData uri="http://schemas.openxmlformats.org/drawingml/2006/picture">
+                <pic:pic xmlns:pic="http://schemas.openxmlformats.org/drawingml/2006/picture">
+                  <pic:nvPicPr>
+                    <pic:cNvPr id="7" name="Imagen 7" descr="Interfaz de usuario gráfica, Texto&#10;&#10;Descripción generada automáticamente"/>
+                    <pic:cNvPicPr/>
+                  </pic:nvPicPr>
+                  <pic:blipFill>
+                    <a:blip r:embed="rId11" cstate="print">
+                      <a:extLst>
+                        <a:ext uri="{28A0092B-C50C-407E-A947-70E740481C1C}">
+                          <a14:useLocalDpi xmlns:a14="http://schemas.microsoft.com/office/drawing/2010/main" val="0"/>
+                        </a:ext>
+                      </a:extLst>
+                    </a:blip>
+                    <a:stretch>
+                      <a:fillRect/>
+                    </a:stretch>
+                  </pic:blipFill>
+                  <pic:spPr>
+                    <a:xfrm>
+                      <a:off x="0" y="0"/>
+                      <a:ext cx="5400040" cy="3044190"/>
+                    </a:xfrm>
+                    <a:prstGeom prst="rect">
+                      <a:avLst/>
+                    </a:prstGeom>
+                  </pic:spPr>
+                </pic:pic>
+              </a:graphicData>
+            </a:graphic>
+          </wp:inline>
+        </w:drawing>
+      </w:r>
+    </w:p>
+    <w:p/>
+    <w:p>
+      <w:r>
+        <w:t xml:space="preserve">Resuelvo el conflicto dándole a </w:t>
+      </w:r>
+      <w:proofErr w:type="spellStart"/>
+      <w:r>
+        <w:t>Accept</w:t>
+      </w:r>
+      <w:proofErr w:type="spellEnd"/>
+      <w:r>
+        <w:t xml:space="preserve"> </w:t>
+      </w:r>
+      <w:proofErr w:type="spellStart"/>
+      <w:r>
+        <w:t>Both</w:t>
+      </w:r>
+      <w:proofErr w:type="spellEnd"/>
+      <w:r>
+        <w:t xml:space="preserve"> </w:t>
+      </w:r>
+      <w:proofErr w:type="spellStart"/>
+      <w:r>
+        <w:t>Changes</w:t>
+      </w:r>
+      <w:proofErr w:type="spellEnd"/>
+      <w:r>
+        <w:t xml:space="preserve"> para conservar ambos cambios como se indica.</w:t>
+      </w:r>
+    </w:p>
+    <w:p/>
+    <w:p/>
+    <w:p>
+      <w:r>
+        <w:t xml:space="preserve">Ahora resuelvo el conflicto y hago un </w:t>
+      </w:r>
+      <w:proofErr w:type="spellStart"/>
+      <w:r>
+        <w:t>commit</w:t>
+      </w:r>
+      <w:proofErr w:type="spellEnd"/>
+    </w:p>
+    <w:p/>
+    <w:p>
+      <w:r>
+        <w:rPr>
+          <w:noProof/>
+        </w:rPr>
+        <w:drawing>
+          <wp:inline distT="0" distB="0" distL="0" distR="0" wp14:anchorId="3AE4C732" wp14:editId="46923456">
+            <wp:extent cx="5400040" cy="3011805"/>
+            <wp:effectExtent l="0" t="0" r="0" b="0"/>
+            <wp:docPr id="8" name="Imagen 8" descr="Interfaz de usuario gráfica, Texto&#10;&#10;Descripción generada automáticamente"/>
+            <wp:cNvGraphicFramePr>
+              <a:graphicFrameLocks xmlns:a="http://schemas.openxmlformats.org/drawingml/2006/main" noChangeAspect="1"/>
+            </wp:cNvGraphicFramePr>
+            <a:graphic xmlns:a="http://schemas.openxmlformats.org/drawingml/2006/main">
+              <a:graphicData uri="http://schemas.openxmlformats.org/drawingml/2006/picture">
+                <pic:pic xmlns:pic="http://schemas.openxmlformats.org/drawingml/2006/picture">
+                  <pic:nvPicPr>
+                    <pic:cNvPr id="8" name="Imagen 8" descr="Interfaz de usuario gráfica, Texto&#10;&#10;Descripción generada automáticamente"/>
+                    <pic:cNvPicPr/>
+                  </pic:nvPicPr>
+                  <pic:blipFill>
+                    <a:blip r:embed="rId12" cstate="print">
+                      <a:extLst>
+                        <a:ext uri="{28A0092B-C50C-407E-A947-70E740481C1C}">
+                          <a14:useLocalDpi xmlns:a14="http://schemas.microsoft.com/office/drawing/2010/main" val="0"/>
+                        </a:ext>
+                      </a:extLst>
+                    </a:blip>
+                    <a:stretch>
+                      <a:fillRect/>
+                    </a:stretch>
+                  </pic:blipFill>
+                  <pic:spPr>
+                    <a:xfrm>
+                      <a:off x="0" y="0"/>
+                      <a:ext cx="5400040" cy="3011805"/>
+                    </a:xfrm>
+                    <a:prstGeom prst="rect">
+                      <a:avLst/>
+                    </a:prstGeom>
+                  </pic:spPr>
+                </pic:pic>
+              </a:graphicData>
+            </a:graphic>
+          </wp:inline>
+        </w:drawing>
+      </w:r>
+    </w:p>
+    <w:p/>
+    <w:p>
+      <w:r>
+        <w:t xml:space="preserve">Ya tengo el </w:t>
+      </w:r>
+      <w:proofErr w:type="spellStart"/>
+      <w:r>
+        <w:t>merge</w:t>
+      </w:r>
+      <w:proofErr w:type="spellEnd"/>
+      <w:r>
+        <w:t xml:space="preserve"> realizado de la rama v0.2 con </w:t>
+      </w:r>
+      <w:proofErr w:type="gramStart"/>
+      <w:r>
+        <w:t>master</w:t>
+      </w:r>
+      <w:proofErr w:type="gramEnd"/>
+    </w:p>
+    <w:p/>
+    <w:p>
+      <w:r>
+        <w:t>Ejercicio 4</w:t>
+      </w:r>
+    </w:p>
+    <w:p/>
+    <w:p>
+      <w:r>
+        <w:t xml:space="preserve">Listo las ramas con </w:t>
+      </w:r>
+      <w:proofErr w:type="spellStart"/>
+      <w:r>
+        <w:t>merge</w:t>
+      </w:r>
+      <w:proofErr w:type="spellEnd"/>
+      <w:r>
+        <w:t xml:space="preserve"> y sin </w:t>
+      </w:r>
+      <w:proofErr w:type="spellStart"/>
+      <w:r>
+        <w:t>merge</w:t>
+      </w:r>
+      <w:proofErr w:type="spellEnd"/>
+    </w:p>
+    <w:p>
+      <w:proofErr w:type="spellStart"/>
+      <w:r>
+        <w:t>git</w:t>
+      </w:r>
+      <w:proofErr w:type="spellEnd"/>
+      <w:r>
+        <w:t xml:space="preserve"> </w:t>
+      </w:r>
+      <w:proofErr w:type="spellStart"/>
+      <w:r>
+        <w:t>branch</w:t>
+      </w:r>
+      <w:proofErr w:type="spellEnd"/>
+      <w:r>
+        <w:t xml:space="preserve"> </w:t>
+      </w:r>
+      <w:r>
+        <w:t>–</w:t>
+      </w:r>
+      <w:proofErr w:type="spellStart"/>
+      <w:r>
+        <w:t>merged</w:t>
+      </w:r>
+      <w:proofErr w:type="spellEnd"/>
+    </w:p>
+    <w:p>
+      <w:proofErr w:type="spellStart"/>
+      <w:r>
+        <w:t>git</w:t>
+      </w:r>
+      <w:proofErr w:type="spellEnd"/>
+      <w:r>
+        <w:t xml:space="preserve"> </w:t>
+      </w:r>
+      <w:proofErr w:type="spellStart"/>
+      <w:r>
+        <w:t>branch</w:t>
+      </w:r>
+      <w:proofErr w:type="spellEnd"/>
+      <w:r>
+        <w:t xml:space="preserve"> --no-</w:t>
+      </w:r>
+      <w:proofErr w:type="spellStart"/>
+      <w:r>
+        <w:t>merged</w:t>
+      </w:r>
+      <w:proofErr w:type="spellEnd"/>
+    </w:p>
+    <w:p/>
+    <w:p>
+      <w:r>
+        <w:rPr>
+          <w:noProof/>
+        </w:rPr>
+        <w:drawing>
+          <wp:inline distT="0" distB="0" distL="0" distR="0" wp14:anchorId="26CB7A74" wp14:editId="003982C3">
+            <wp:extent cx="5400040" cy="3046095"/>
+            <wp:effectExtent l="0" t="0" r="0" b="1905"/>
+            <wp:docPr id="9" name="Imagen 9" descr="Interfaz de usuario gráfica, Texto&#10;&#10;Descripción generada automáticamente"/>
+            <wp:cNvGraphicFramePr>
+              <a:graphicFrameLocks xmlns:a="http://schemas.openxmlformats.org/drawingml/2006/main" noChangeAspect="1"/>
+            </wp:cNvGraphicFramePr>
+            <a:graphic xmlns:a="http://schemas.openxmlformats.org/drawingml/2006/main">
+              <a:graphicData uri="http://schemas.openxmlformats.org/drawingml/2006/picture">
+                <pic:pic xmlns:pic="http://schemas.openxmlformats.org/drawingml/2006/picture">
+                  <pic:nvPicPr>
+                    <pic:cNvPr id="9" name="Imagen 9" descr="Interfaz de usuario gráfica, Texto&#10;&#10;Descripción generada automáticamente"/>
+                    <pic:cNvPicPr/>
+                  </pic:nvPicPr>
+                  <pic:blipFill>
+                    <a:blip r:embed="rId13" cstate="print">
+                      <a:extLst>
+                        <a:ext uri="{28A0092B-C50C-407E-A947-70E740481C1C}">
+                          <a14:useLocalDpi xmlns:a14="http://schemas.microsoft.com/office/drawing/2010/main" val="0"/>
+                        </a:ext>
+                      </a:extLst>
+                    </a:blip>
+                    <a:stretch>
+                      <a:fillRect/>
+                    </a:stretch>
+                  </pic:blipFill>
+                  <pic:spPr>
+                    <a:xfrm>
+                      <a:off x="0" y="0"/>
+                      <a:ext cx="5400040" cy="3046095"/>
+                    </a:xfrm>
+                    <a:prstGeom prst="rect">
+                      <a:avLst/>
+                    </a:prstGeom>
+                  </pic:spPr>
+                </pic:pic>
+              </a:graphicData>
+            </a:graphic>
+          </wp:inline>
+        </w:drawing>
+      </w:r>
+    </w:p>
+    <w:p/>
+    <w:p>
+      <w:r>
+        <w:t xml:space="preserve">Creo el </w:t>
+      </w:r>
+      <w:proofErr w:type="spellStart"/>
+      <w:r>
+        <w:t>tag</w:t>
+      </w:r>
+      <w:proofErr w:type="spellEnd"/>
+      <w:r>
+        <w:t xml:space="preserve"> v0.2:</w:t>
+      </w:r>
+    </w:p>
+    <w:p/>
+    <w:p>
+      <w:proofErr w:type="spellStart"/>
+      <w:r>
+        <w:t>git</w:t>
+      </w:r>
+      <w:proofErr w:type="spellEnd"/>
+      <w:r>
+        <w:t xml:space="preserve"> </w:t>
+      </w:r>
+      <w:proofErr w:type="spellStart"/>
+      <w:r>
+        <w:t>tag</w:t>
+      </w:r>
+      <w:proofErr w:type="spellEnd"/>
+      <w:r>
+        <w:t xml:space="preserve"> v0.2</w:t>
+      </w:r>
+    </w:p>
+    <w:p/>
+    <w:p>
+      <w:r>
+        <w:t>Borro la rama v0.2:</w:t>
+      </w:r>
+    </w:p>
+    <w:p>
+      <w:proofErr w:type="spellStart"/>
+      <w:r>
+        <w:t>Git</w:t>
+      </w:r>
+      <w:proofErr w:type="spellEnd"/>
+      <w:r>
+        <w:t xml:space="preserve"> </w:t>
+      </w:r>
+      <w:proofErr w:type="spellStart"/>
+      <w:r>
+        <w:t>branch</w:t>
+      </w:r>
+      <w:proofErr w:type="spellEnd"/>
+      <w:r>
+        <w:t xml:space="preserve"> -d v0.2</w:t>
+      </w:r>
+      <w:r>
+        <w:rPr>
+          <w:noProof/>
+        </w:rPr>
+        <w:drawing>
+          <wp:inline distT="0" distB="0" distL="0" distR="0" wp14:anchorId="1CFF4F11" wp14:editId="7AB8AB2E">
+            <wp:extent cx="5400040" cy="3032125"/>
+            <wp:effectExtent l="0" t="0" r="0" b="3175"/>
+            <wp:docPr id="10" name="Imagen 10" descr="Interfaz de usuario gráfica, Texto&#10;&#10;Descripción generada automáticamente"/>
+            <wp:cNvGraphicFramePr>
+              <a:graphicFrameLocks xmlns:a="http://schemas.openxmlformats.org/drawingml/2006/main" noChangeAspect="1"/>
+            </wp:cNvGraphicFramePr>
+            <a:graphic xmlns:a="http://schemas.openxmlformats.org/drawingml/2006/main">
+              <a:graphicData uri="http://schemas.openxmlformats.org/drawingml/2006/picture">
+                <pic:pic xmlns:pic="http://schemas.openxmlformats.org/drawingml/2006/picture">
+                  <pic:nvPicPr>
+                    <pic:cNvPr id="10" name="Imagen 10" descr="Interfaz de usuario gráfica, Texto&#10;&#10;Descripción generada automáticamente"/>
+                    <pic:cNvPicPr/>
+                  </pic:nvPicPr>
+                  <pic:blipFill>
+                    <a:blip r:embed="rId14" cstate="print">
+                      <a:extLst>
+                        <a:ext uri="{28A0092B-C50C-407E-A947-70E740481C1C}">
+                          <a14:useLocalDpi xmlns:a14="http://schemas.microsoft.com/office/drawing/2010/main" val="0"/>
+                        </a:ext>
+                      </a:extLst>
+                    </a:blip>
+                    <a:stretch>
+                      <a:fillRect/>
+                    </a:stretch>
+                  </pic:blipFill>
+                  <pic:spPr>
+                    <a:xfrm>
+                      <a:off x="0" y="0"/>
+                      <a:ext cx="5400040" cy="3032125"/>
+                    </a:xfrm>
+                    <a:prstGeom prst="rect">
+                      <a:avLst/>
+                    </a:prstGeom>
+                  </pic:spPr>
+                </pic:pic>
+              </a:graphicData>
+            </a:graphic>
+          </wp:inline>
+        </w:drawing>
+      </w:r>
+    </w:p>
+    <w:p/>
+    <w:p>
+      <w:r>
+        <w:lastRenderedPageBreak/>
+        <w:t xml:space="preserve">Subo los cambios al repositorio para que puedas </w:t>
+      </w:r>
+      <w:proofErr w:type="gramStart"/>
+      <w:r>
+        <w:t>verlo ,</w:t>
+      </w:r>
+      <w:proofErr w:type="gramEnd"/>
+      <w:r>
+        <w:t xml:space="preserve"> lo subo con el </w:t>
+      </w:r>
+      <w:proofErr w:type="spellStart"/>
+      <w:r>
+        <w:t>tag</w:t>
+      </w:r>
+      <w:proofErr w:type="spellEnd"/>
+      <w:r>
+        <w:t xml:space="preserve"> 0.2(quizás no te sale la rama borrada porque el </w:t>
+      </w:r>
+      <w:proofErr w:type="spellStart"/>
+      <w:r>
+        <w:t>tag</w:t>
+      </w:r>
+      <w:proofErr w:type="spellEnd"/>
+      <w:r>
+        <w:t xml:space="preserve"> se pide antes de borrarlo)</w:t>
+      </w:r>
+    </w:p>
+    <w:p/>
+    <w:p>
+      <w:proofErr w:type="spellStart"/>
+      <w:r>
+        <w:t>Git</w:t>
+      </w:r>
+      <w:proofErr w:type="spellEnd"/>
+      <w:r>
+        <w:t xml:space="preserve"> </w:t>
+      </w:r>
+      <w:proofErr w:type="spellStart"/>
+      <w:r>
+        <w:t>push</w:t>
+      </w:r>
+      <w:proofErr w:type="spellEnd"/>
+      <w:r>
+        <w:t xml:space="preserve"> </w:t>
+      </w:r>
+      <w:proofErr w:type="spellStart"/>
+      <w:r>
+        <w:t>origin</w:t>
+      </w:r>
+      <w:proofErr w:type="spellEnd"/>
+      <w:r>
+        <w:t xml:space="preserve"> </w:t>
+      </w:r>
+      <w:proofErr w:type="spellStart"/>
+      <w:r>
+        <w:t>main</w:t>
+      </w:r>
+      <w:proofErr w:type="spellEnd"/>
+      <w:r>
+        <w:t xml:space="preserve"> v0.2</w:t>
+      </w:r>
+    </w:p>
+    <w:p/>
+    <w:p>
+      <w:r>
+        <w:rPr>
+          <w:noProof/>
+        </w:rPr>
+        <w:drawing>
+          <wp:inline distT="0" distB="0" distL="0" distR="0" wp14:anchorId="3DB570FF" wp14:editId="6538AAFF">
+            <wp:extent cx="5400040" cy="3063875"/>
+            <wp:effectExtent l="0" t="0" r="0" b="0"/>
+            <wp:docPr id="11" name="Imagen 11" descr="Una captura de pantalla de una computadora&#10;&#10;Descripción generada automáticamente"/>
+            <wp:cNvGraphicFramePr>
+              <a:graphicFrameLocks xmlns:a="http://schemas.openxmlformats.org/drawingml/2006/main" noChangeAspect="1"/>
+            </wp:cNvGraphicFramePr>
+            <a:graphic xmlns:a="http://schemas.openxmlformats.org/drawingml/2006/main">
+              <a:graphicData uri="http://schemas.openxmlformats.org/drawingml/2006/picture">
+                <pic:pic xmlns:pic="http://schemas.openxmlformats.org/drawingml/2006/picture">
+                  <pic:nvPicPr>
+                    <pic:cNvPr id="11" name="Imagen 11" descr="Una captura de pantalla de una computadora&#10;&#10;Descripción generada automáticamente"/>
+                    <pic:cNvPicPr/>
+                  </pic:nvPicPr>
+                  <pic:blipFill>
+                    <a:blip r:embed="rId15" cstate="print">
+                      <a:extLst>
+                        <a:ext uri="{28A0092B-C50C-407E-A947-70E740481C1C}">
+                          <a14:useLocalDpi xmlns:a14="http://schemas.microsoft.com/office/drawing/2010/main" val="0"/>
+                        </a:ext>
+                      </a:extLst>
+                    </a:blip>
+                    <a:stretch>
+                      <a:fillRect/>
+                    </a:stretch>
+                  </pic:blipFill>
+                  <pic:spPr>
+                    <a:xfrm>
+                      <a:off x="0" y="0"/>
+                      <a:ext cx="5400040" cy="3063875"/>
+                    </a:xfrm>
+                    <a:prstGeom prst="rect">
+                      <a:avLst/>
+                    </a:prstGeom>
+                  </pic:spPr>
+                </pic:pic>
+              </a:graphicData>
+            </a:graphic>
+          </wp:inline>
+        </w:drawing>
+      </w:r>
+    </w:p>
+    <w:p/>
+    <w:p/>
+    <w:p>
+      <w:r>
+        <w:t>Fin</w:t>
+      </w:r>
+    </w:p>
     <w:sectPr>
       <w:pgSz w:w="11906" w:h="16838"/>
       <w:pgMar w:top="1417" w:right="1701" w:bottom="1417" w:left="1701" w:header="708" w:footer="708" w:gutter="0"/>
@@ -408,6 +1819,27 @@
     <w:name w:val="Normal"/>
     <w:qFormat/>
   </w:style>
+  <w:style w:type="paragraph" w:styleId="Ttulo1">
+    <w:name w:val="heading 1"/>
+    <w:basedOn w:val="Normal"/>
+    <w:next w:val="Normal"/>
+    <w:link w:val="Ttulo1Car"/>
+    <w:uiPriority w:val="9"/>
+    <w:qFormat/>
+    <w:rsid w:val="009114E5"/>
+    <w:pPr>
+      <w:keepNext/>
+      <w:keepLines/>
+      <w:spacing w:before="240"/>
+      <w:outlineLvl w:val="0"/>
+    </w:pPr>
+    <w:rPr>
+      <w:rFonts w:asciiTheme="majorHAnsi" w:eastAsiaTheme="majorEastAsia" w:hAnsiTheme="majorHAnsi" w:cstheme="majorBidi"/>
+      <w:color w:val="2F5496" w:themeColor="accent1" w:themeShade="BF"/>
+      <w:sz w:val="32"/>
+      <w:szCs w:val="32"/>
+    </w:rPr>
+  </w:style>
   <w:style w:type="character" w:default="1" w:styleId="Fuentedeprrafopredeter">
     <w:name w:val="Default Paragraph Font"/>
     <w:uiPriority w:val="1"/>
@@ -434,6 +1866,42 @@
     <w:uiPriority w:val="99"/>
     <w:semiHidden/>
     <w:unhideWhenUsed/>
+  </w:style>
+  <w:style w:type="character" w:styleId="Hipervnculo">
+    <w:name w:val="Hyperlink"/>
+    <w:basedOn w:val="Fuentedeprrafopredeter"/>
+    <w:uiPriority w:val="99"/>
+    <w:unhideWhenUsed/>
+    <w:rsid w:val="003D793E"/>
+    <w:rPr>
+      <w:color w:val="0563C1" w:themeColor="hyperlink"/>
+      <w:u w:val="single"/>
+    </w:rPr>
+  </w:style>
+  <w:style w:type="character" w:styleId="Mencinsinresolver">
+    <w:name w:val="Unresolved Mention"/>
+    <w:basedOn w:val="Fuentedeprrafopredeter"/>
+    <w:uiPriority w:val="99"/>
+    <w:semiHidden/>
+    <w:unhideWhenUsed/>
+    <w:rsid w:val="003D793E"/>
+    <w:rPr>
+      <w:color w:val="605E5C"/>
+      <w:shd w:val="clear" w:color="auto" w:fill="E1DFDD"/>
+    </w:rPr>
+  </w:style>
+  <w:style w:type="character" w:customStyle="1" w:styleId="Ttulo1Car">
+    <w:name w:val="Título 1 Car"/>
+    <w:basedOn w:val="Fuentedeprrafopredeter"/>
+    <w:link w:val="Ttulo1"/>
+    <w:uiPriority w:val="9"/>
+    <w:rsid w:val="009114E5"/>
+    <w:rPr>
+      <w:rFonts w:asciiTheme="majorHAnsi" w:eastAsiaTheme="majorEastAsia" w:hAnsiTheme="majorHAnsi" w:cstheme="majorBidi"/>
+      <w:color w:val="2F5496" w:themeColor="accent1" w:themeShade="BF"/>
+      <w:sz w:val="32"/>
+      <w:szCs w:val="32"/>
+    </w:rPr>
   </w:style>
 </w:styles>
 </file>

</xml_diff>